<commit_message>
adding content to site & setting up latex
</commit_message>
<xml_diff>
--- a/lit_review/Summaries.docx
+++ b/lit_review/Summaries.docx
@@ -3,7 +3,6 @@
 <w:document xmlns:wpc="http://schemas.microsoft.com/office/word/2010/wordprocessingCanvas" xmlns:mc="http://schemas.openxmlformats.org/markup-compatibility/2006" xmlns:o="urn:schemas-microsoft-com:office:office" xmlns:r="http://schemas.openxmlformats.org/officeDocument/2006/relationships" xmlns:m="http://schemas.openxmlformats.org/officeDocument/2006/math" xmlns:v="urn:schemas-microsoft-com:vml" xmlns:wp14="http://schemas.microsoft.com/office/word/2010/wordprocessingDrawing" xmlns:wp="http://schemas.openxmlformats.org/drawingml/2006/wordprocessingDrawing" xmlns:w10="urn:schemas-microsoft-com:office:word" xmlns:w="http://schemas.openxmlformats.org/wordprocessingml/2006/main" xmlns:w14="http://schemas.microsoft.com/office/word/2010/wordml" xmlns:w15="http://schemas.microsoft.com/office/word/2012/wordml" xmlns:wpg="http://schemas.microsoft.com/office/word/2010/wordprocessingGroup" xmlns:wpi="http://schemas.microsoft.com/office/word/2010/wordprocessingInk" xmlns:wne="http://schemas.microsoft.com/office/word/2006/wordml" xmlns:wps="http://schemas.microsoft.com/office/word/2010/wordprocessingShape" mc:Ignorable="w14 w15 wp14">
   <w:background w:color="FFF2CC" w:themeColor="accent4" w:themeTint="33"/>
   <w:body>
-    <w:bookmarkStart w:id="0" w:name="_GoBack"/>
     <w:p>
       <w:pPr>
         <w:pBdr>
@@ -60,7 +59,6 @@
         <w:t>https://www.crowdsupply.com/</w:t>
       </w:r>
     </w:p>
-    <w:bookmarkEnd w:id="0"/>
     <w:p>
       <w:pPr>
         <w:pBdr>
@@ -2286,6 +2284,461 @@
       </w:r>
       <w:r>
         <w:t xml:space="preserve"> (CHI ’14), Association for Computing Machinery, New York, NY, USA, 439–448. </w:t>
+      </w:r>
+      <w:proofErr w:type="spellStart"/>
+      <w:r>
+        <w:t>DOI</w:t>
+      </w:r>
+      <w:proofErr w:type="gramStart"/>
+      <w:r>
+        <w:t>:</w:t>
+      </w:r>
+      <w:proofErr w:type="gramEnd"/>
+      <w:r>
+        <w:rPr>
+          <w:rStyle w:val="Hyperlink"/>
+        </w:rPr>
+        <w:fldChar w:fldCharType="begin"/>
+      </w:r>
+      <w:r>
+        <w:rPr>
+          <w:rStyle w:val="Hyperlink"/>
+        </w:rPr>
+        <w:instrText xml:space="preserve"> HYPERLINK "http</w:instrText>
+      </w:r>
+      <w:r>
+        <w:rPr>
+          <w:rStyle w:val="Hyperlink"/>
+        </w:rPr>
+        <w:instrText xml:space="preserve">s://doi.org/10.1145/2556288.2557132" </w:instrText>
+      </w:r>
+      <w:r>
+        <w:rPr>
+          <w:rStyle w:val="Hyperlink"/>
+        </w:rPr>
+        <w:fldChar w:fldCharType="separate"/>
+      </w:r>
+      <w:r>
+        <w:rPr>
+          <w:rStyle w:val="Hyperlink"/>
+        </w:rPr>
+        <w:t>https</w:t>
+      </w:r>
+      <w:proofErr w:type="spellEnd"/>
+      <w:r>
+        <w:rPr>
+          <w:rStyle w:val="Hyperlink"/>
+        </w:rPr>
+        <w:t>://doi.org/10.1145/2556288.2557132</w:t>
+      </w:r>
+      <w:r>
+        <w:rPr>
+          <w:rStyle w:val="Hyperlink"/>
+        </w:rPr>
+        <w:fldChar w:fldCharType="end"/>
+      </w:r>
+    </w:p>
+    <w:p/>
+    <w:p>
+      <w:pPr>
+        <w:rPr>
+          <w:b/>
+        </w:rPr>
+      </w:pPr>
+      <w:r>
+        <w:rPr>
+          <w:b/>
+        </w:rPr>
+        <w:t>Summary</w:t>
+      </w:r>
+    </w:p>
+    <w:p>
+      <w:r>
+        <w:t>Looking at how hackerspaces work. And how they impact HCI.</w:t>
+      </w:r>
+    </w:p>
+    <w:p/>
+    <w:p>
+      <w:pPr>
+        <w:rPr>
+          <w:b/>
+        </w:rPr>
+      </w:pPr>
+      <w:r>
+        <w:rPr>
+          <w:b/>
+        </w:rPr>
+        <w:t>Relevance</w:t>
+      </w:r>
+    </w:p>
+    <w:p>
+      <w:r>
+        <w:t>Paper relevance. 10 pages.</w:t>
+      </w:r>
+    </w:p>
+    <w:p>
+      <w:pPr>
+        <w:rPr>
+          <w:b/>
+        </w:rPr>
+      </w:pPr>
+    </w:p>
+    <w:p>
+      <w:pPr>
+        <w:pBdr>
+          <w:bottom w:val="single" w:sz="12" w:space="1" w:color="auto"/>
+        </w:pBdr>
+      </w:pPr>
+    </w:p>
+    <w:p>
+      <w:pPr>
+        <w:rPr>
+          <w:b/>
+        </w:rPr>
+      </w:pPr>
+    </w:p>
+    <w:p>
+      <w:pPr>
+        <w:rPr>
+          <w:b/>
+        </w:rPr>
+      </w:pPr>
+      <w:r>
+        <w:rPr>
+          <w:b/>
+        </w:rPr>
+        <w:t xml:space="preserve">Reference </w:t>
+      </w:r>
+    </w:p>
+    <w:p>
+      <w:proofErr w:type="spellStart"/>
+      <w:r>
+        <w:t>MakeAbility</w:t>
+      </w:r>
+      <w:proofErr w:type="spellEnd"/>
+      <w:r>
+        <w:t>: Creating Accessible Makerspace Events in a Public Library</w:t>
+      </w:r>
+    </w:p>
+    <w:p/>
+    <w:p>
+      <w:pPr>
+        <w:rPr>
+          <w:b/>
+        </w:rPr>
+      </w:pPr>
+      <w:r>
+        <w:rPr>
+          <w:b/>
+        </w:rPr>
+        <w:t>Summary</w:t>
+      </w:r>
+    </w:p>
+    <w:p>
+      <w:r>
+        <w:t>Paper is about planning and executing an accessible makerspace event in a</w:t>
+      </w:r>
+      <w:r>
+        <w:t xml:space="preserve"> </w:t>
+      </w:r>
+      <w:r>
+        <w:t>library, specifically for people with cognitive and visual impairments.</w:t>
+      </w:r>
+    </w:p>
+    <w:p>
+      <w:r>
+        <w:t xml:space="preserve">First they did a lit review on the maker movement. Then gave a description of makerspaces in libraries. </w:t>
+      </w:r>
+    </w:p>
+    <w:p>
+      <w:r>
+        <w:t xml:space="preserve">Highlight the insufficient focus on making these spaces accessible. </w:t>
+      </w:r>
+    </w:p>
+    <w:p>
+      <w:r>
+        <w:t xml:space="preserve">Then a description of their makerspace event and what modifications they made on the day. </w:t>
+      </w:r>
+    </w:p>
+    <w:p>
+      <w:r>
+        <w:t xml:space="preserve">Used this to give suggestions for creating accessible makerspace events in libraries, including concrete recommendations on station design. </w:t>
+      </w:r>
+    </w:p>
+    <w:p/>
+    <w:p>
+      <w:r>
+        <w:t xml:space="preserve">Team consisted of students and staff from the university information studies department, in collaboration with a public library and </w:t>
+      </w:r>
+      <w:proofErr w:type="spellStart"/>
+      <w:r>
+        <w:t>FutureMakers</w:t>
+      </w:r>
+      <w:proofErr w:type="spellEnd"/>
+      <w:r>
+        <w:t xml:space="preserve"> (kidsmakethingsbetter.com). </w:t>
+      </w:r>
+      <w:r>
+        <w:t xml:space="preserve"> </w:t>
+      </w:r>
+    </w:p>
+    <w:p>
+      <w:r>
+        <w:lastRenderedPageBreak/>
+        <w:t xml:space="preserve">Lit review: bunch of stuff about makerspaces/maker culture. Notes that libraries are shifting more to electronic materials and hardware. </w:t>
+      </w:r>
+      <w:r>
+        <w:t xml:space="preserve">Idea of applying the maker community principle of adaptation and creative solutions to making the community more accessible.  </w:t>
+      </w:r>
+    </w:p>
+    <w:p/>
+    <w:p>
+      <w:r>
+        <w:t xml:space="preserve">Event: </w:t>
+      </w:r>
+    </w:p>
+    <w:p>
+      <w:r>
+        <w:t xml:space="preserve">Participants were regular attendees at the public library’s events. A group of visually impaired teenagers, and a group of adults with cognitive disabilities. Event was also open for drop-ins on the day. </w:t>
+      </w:r>
+    </w:p>
+    <w:p>
+      <w:r>
+        <w:t xml:space="preserve">The team consulted with local makerspace community members, and local disability support services. </w:t>
+      </w:r>
+    </w:p>
+    <w:p>
+      <w:r>
+        <w:t xml:space="preserve">Around a dozen people attended the event. </w:t>
+      </w:r>
+    </w:p>
+    <w:p>
+      <w:r>
+        <w:t xml:space="preserve">Used: </w:t>
+      </w:r>
+    </w:p>
+    <w:p>
+      <w:pPr>
+        <w:pStyle w:val="ListParagraph"/>
+        <w:numPr>
+          <w:ilvl w:val="0"/>
+          <w:numId w:val="2"/>
+        </w:numPr>
+      </w:pPr>
+      <w:r>
+        <w:t>a wind tube</w:t>
+      </w:r>
+    </w:p>
+    <w:p>
+      <w:pPr>
+        <w:pStyle w:val="ListParagraph"/>
+        <w:numPr>
+          <w:ilvl w:val="0"/>
+          <w:numId w:val="2"/>
+        </w:numPr>
+      </w:pPr>
+      <w:r>
+        <w:t>a marble machine</w:t>
+      </w:r>
+    </w:p>
+    <w:p>
+      <w:pPr>
+        <w:pStyle w:val="ListParagraph"/>
+        <w:numPr>
+          <w:ilvl w:val="0"/>
+          <w:numId w:val="2"/>
+        </w:numPr>
+      </w:pPr>
+      <w:proofErr w:type="spellStart"/>
+      <w:r>
+        <w:t>MaKeyMaKeys</w:t>
+      </w:r>
+      <w:proofErr w:type="spellEnd"/>
+    </w:p>
+    <w:p>
+      <w:pPr>
+        <w:pStyle w:val="ListParagraph"/>
+        <w:numPr>
+          <w:ilvl w:val="0"/>
+          <w:numId w:val="2"/>
+        </w:numPr>
+      </w:pPr>
+      <w:r>
+        <w:t>wiggle robots</w:t>
+      </w:r>
+    </w:p>
+    <w:p>
+      <w:pPr>
+        <w:pStyle w:val="ListParagraph"/>
+        <w:numPr>
+          <w:ilvl w:val="0"/>
+          <w:numId w:val="2"/>
+        </w:numPr>
+      </w:pPr>
+      <w:r>
+        <w:t xml:space="preserve">a vinyl cutter </w:t>
+      </w:r>
+    </w:p>
+    <w:p>
+      <w:r>
+        <w:t xml:space="preserve">They found that stations that were fully participatory where more successful. Suggested that the adults with cognitive disabilities might’ve benefited from more focused, group oriented activities. </w:t>
+      </w:r>
+    </w:p>
+    <w:p/>
+    <w:p>
+      <w:r>
+        <w:t xml:space="preserve">Recommendations: </w:t>
+      </w:r>
+    </w:p>
+    <w:p>
+      <w:pPr>
+        <w:pStyle w:val="ListParagraph"/>
+        <w:numPr>
+          <w:ilvl w:val="0"/>
+          <w:numId w:val="2"/>
+        </w:numPr>
+      </w:pPr>
+      <w:r>
+        <w:t xml:space="preserve">reach out to community members already involved in the makerspace community </w:t>
+      </w:r>
+    </w:p>
+    <w:p>
+      <w:pPr>
+        <w:pStyle w:val="ListParagraph"/>
+        <w:numPr>
+          <w:ilvl w:val="0"/>
+          <w:numId w:val="2"/>
+        </w:numPr>
+      </w:pPr>
+      <w:proofErr w:type="gramStart"/>
+      <w:r>
+        <w:t>give</w:t>
+      </w:r>
+      <w:proofErr w:type="gramEnd"/>
+      <w:r>
+        <w:t xml:space="preserve"> serious consideration to the different abilities of potential attendees to make any modifications so everyone can participate. Or, at least have a range of activities so that if someone can’t use one they can use another</w:t>
+      </w:r>
+    </w:p>
+    <w:p>
+      <w:pPr>
+        <w:pStyle w:val="ListParagraph"/>
+        <w:numPr>
+          <w:ilvl w:val="0"/>
+          <w:numId w:val="2"/>
+        </w:numPr>
+      </w:pPr>
+      <w:proofErr w:type="gramStart"/>
+      <w:r>
+        <w:t>seek</w:t>
+      </w:r>
+      <w:proofErr w:type="gramEnd"/>
+      <w:r>
+        <w:t xml:space="preserve"> feedback from attendees (it’s an iterative process!)</w:t>
+      </w:r>
+    </w:p>
+    <w:p>
+      <w:pPr>
+        <w:rPr>
+          <w:b/>
+        </w:rPr>
+      </w:pPr>
+      <w:r>
+        <w:rPr>
+          <w:b/>
+        </w:rPr>
+        <w:t>Relevance</w:t>
+      </w:r>
+    </w:p>
+    <w:p>
+      <w:r>
+        <w:t xml:space="preserve">Isn’t incredibly in depth, especially surrounding the actual modifications made and does not give a detailed write up of the “experiment”. Raises some good points about libraries, and gives some general advice on such events. Did include adults with cognitive abilities, which is relevant. </w:t>
+      </w:r>
+    </w:p>
+    <w:p>
+      <w:r>
+        <w:t xml:space="preserve">Should probably look to see if they did any further papers on this topic. </w:t>
+      </w:r>
+    </w:p>
+    <w:p>
+      <w:pPr>
+        <w:pBdr>
+          <w:bottom w:val="single" w:sz="12" w:space="1" w:color="auto"/>
+        </w:pBdr>
+      </w:pPr>
+    </w:p>
+    <w:p>
+      <w:pPr>
+        <w:rPr>
+          <w:b/>
+        </w:rPr>
+      </w:pPr>
+    </w:p>
+    <w:p>
+      <w:r>
+        <w:rPr>
+          <w:b/>
+        </w:rPr>
+        <w:t xml:space="preserve">Reference </w:t>
+      </w:r>
+    </w:p>
+    <w:p>
+      <w:proofErr w:type="spellStart"/>
+      <w:r>
+        <w:t>Nic</w:t>
+      </w:r>
+      <w:proofErr w:type="spellEnd"/>
+      <w:r>
+        <w:t xml:space="preserve"> </w:t>
+      </w:r>
+      <w:proofErr w:type="spellStart"/>
+      <w:r>
+        <w:t>Hollinworth</w:t>
+      </w:r>
+      <w:proofErr w:type="spellEnd"/>
+      <w:r>
+        <w:t xml:space="preserve">, Faustina Hwang, Kate Allen, </w:t>
+      </w:r>
+      <w:proofErr w:type="spellStart"/>
+      <w:r>
+        <w:t>Gosia</w:t>
+      </w:r>
+      <w:proofErr w:type="spellEnd"/>
+      <w:r>
+        <w:t xml:space="preserve"> </w:t>
+      </w:r>
+      <w:proofErr w:type="spellStart"/>
+      <w:r>
+        <w:t>Malgosia</w:t>
+      </w:r>
+      <w:proofErr w:type="spellEnd"/>
+      <w:r>
+        <w:t xml:space="preserve"> </w:t>
+      </w:r>
+      <w:proofErr w:type="spellStart"/>
+      <w:r>
+        <w:t>Kwiatkowska</w:t>
+      </w:r>
+      <w:proofErr w:type="spellEnd"/>
+      <w:r>
+        <w:t xml:space="preserve">, and Andy </w:t>
+      </w:r>
+      <w:proofErr w:type="spellStart"/>
+      <w:r>
+        <w:t>Minnion</w:t>
+      </w:r>
+      <w:proofErr w:type="spellEnd"/>
+      <w:r>
+        <w:t xml:space="preserve">. 2014. Making electronics more accessible to people with learning disabilities. In </w:t>
+      </w:r>
+      <w:r>
+        <w:rPr>
+          <w:i/>
+          <w:iCs/>
+        </w:rPr>
+        <w:t>CHI ’14 Extended Abstracts on Human Factors in Computing Systems</w:t>
+      </w:r>
+      <w:r>
+        <w:t xml:space="preserve"> (CHI EA ’14), Association for Computing Machinery, New York, NY, USA, 1255–1260. </w:t>
       </w:r>
       <w:proofErr w:type="spellStart"/>
       <w:r>
@@ -2308,10 +2761,62 @@
           <w:rPr>
             <w:rStyle w:val="Hyperlink"/>
           </w:rPr>
-          <w:t>://doi.org/10.1145/2556288.2557132</w:t>
+          <w:t>://doi.org/10.1145/2559206.2581175</w:t>
         </w:r>
       </w:hyperlink>
     </w:p>
+    <w:p>
+      <w:bookmarkStart w:id="0" w:name="_GoBack"/>
+      <w:bookmarkEnd w:id="0"/>
+    </w:p>
+    <w:p>
+      <w:pPr>
+        <w:rPr>
+          <w:b/>
+        </w:rPr>
+      </w:pPr>
+      <w:r>
+        <w:rPr>
+          <w:b/>
+        </w:rPr>
+        <w:t>Summary</w:t>
+      </w:r>
+    </w:p>
+    <w:p>
+      <w:r>
+        <w:t>About adapting “</w:t>
+      </w:r>
+      <w:proofErr w:type="spellStart"/>
+      <w:r>
+        <w:t>littleBits</w:t>
+      </w:r>
+      <w:proofErr w:type="spellEnd"/>
+      <w:r>
+        <w:t>” electronic components</w:t>
+      </w:r>
+      <w:r>
+        <w:t xml:space="preserve"> </w:t>
+      </w:r>
+      <w:r>
+        <w:t xml:space="preserve">by attaching them a larger base. This aimed to make it easier to pick up and handle, and assemble into circuits by people with learning disabilities. </w:t>
+      </w:r>
+    </w:p>
+    <w:p>
+      <w:r>
+        <w:t xml:space="preserve">Then did a pilot study with a group of students with learning disabilities. </w:t>
+      </w:r>
+    </w:p>
+    <w:p>
+      <w:r>
+        <w:t>Found fewer difficulties in assembling the components into circuits</w:t>
+      </w:r>
+      <w:r>
+        <w:t>,</w:t>
+      </w:r>
+      <w:r>
+        <w:t xml:space="preserve"> and eliminated problems such as trying to connect them the wrong way around/up. </w:t>
+      </w:r>
+    </w:p>
     <w:p/>
     <w:p>
       <w:pPr>
@@ -2323,39 +2828,16 @@
         <w:rPr>
           <w:b/>
         </w:rPr>
-        <w:t>Summary</w:t>
-      </w:r>
-    </w:p>
-    <w:p>
-      <w:r>
-        <w:t>Looking at how hackerspaces work. And how they impact HCI.</w:t>
-      </w:r>
-    </w:p>
-    <w:p/>
-    <w:p>
-      <w:pPr>
-        <w:rPr>
-          <w:b/>
-        </w:rPr>
-      </w:pPr>
-      <w:r>
-        <w:rPr>
-          <w:b/>
-        </w:rPr>
         <w:t>Relevance</w:t>
       </w:r>
     </w:p>
     <w:p>
       <w:r>
-        <w:t>Paper relevance. 10 pages.</w:t>
-      </w:r>
-    </w:p>
-    <w:p>
-      <w:pPr>
-        <w:rPr>
-          <w:b/>
-        </w:rPr>
-      </w:pPr>
+        <w:t>Is an extended abstract.</w:t>
+      </w:r>
+      <w:r>
+        <w:t xml:space="preserve"> They haven’t released anything else about this since, I think. </w:t>
+      </w:r>
     </w:p>
     <w:p>
       <w:pPr>
@@ -2366,69 +2848,6 @@
     </w:p>
     <w:p>
       <w:pPr>
-        <w:rPr>
-          <w:b/>
-        </w:rPr>
-      </w:pPr>
-    </w:p>
-    <w:p>
-      <w:pPr>
-        <w:rPr>
-          <w:b/>
-        </w:rPr>
-      </w:pPr>
-      <w:r>
-        <w:rPr>
-          <w:b/>
-        </w:rPr>
-        <w:t xml:space="preserve">Reference </w:t>
-      </w:r>
-    </w:p>
-    <w:p>
-      <w:r>
-        <w:t>ACM reference</w:t>
-      </w:r>
-    </w:p>
-    <w:p/>
-    <w:p>
-      <w:pPr>
-        <w:rPr>
-          <w:b/>
-        </w:rPr>
-      </w:pPr>
-      <w:r>
-        <w:rPr>
-          <w:b/>
-        </w:rPr>
-        <w:t>Summary</w:t>
-      </w:r>
-    </w:p>
-    <w:p>
-      <w:r>
-        <w:t xml:space="preserve">Paper summary </w:t>
-      </w:r>
-    </w:p>
-    <w:p/>
-    <w:p>
-      <w:pPr>
-        <w:rPr>
-          <w:b/>
-        </w:rPr>
-      </w:pPr>
-      <w:r>
-        <w:rPr>
-          <w:b/>
-        </w:rPr>
-        <w:t>Relevance</w:t>
-      </w:r>
-    </w:p>
-    <w:p>
-      <w:r>
-        <w:t>Paper relevance</w:t>
-      </w:r>
-    </w:p>
-    <w:p>
-      <w:pPr>
         <w:pBdr>
           <w:bottom w:val="single" w:sz="12" w:space="1" w:color="auto"/>
         </w:pBdr>
@@ -2436,13 +2855,6 @@
     </w:p>
     <w:p>
       <w:pPr>
-        <w:pBdr>
-          <w:bottom w:val="single" w:sz="12" w:space="1" w:color="auto"/>
-        </w:pBdr>
-      </w:pPr>
-    </w:p>
-    <w:p>
-      <w:pPr>
         <w:rPr>
           <w:b/>
         </w:rPr>
@@ -2477,7 +2889,6 @@
         <w:rPr>
           <w:b/>
         </w:rPr>
-        <w:lastRenderedPageBreak/>
         <w:t>Summary</w:t>
       </w:r>
     </w:p>
@@ -3360,7 +3771,7 @@
   <w:style w:type="paragraph" w:default="1" w:styleId="Normal">
     <w:name w:val="Normal"/>
     <w:qFormat/>
-    <w:rsid w:val="00AA1AE2"/>
+    <w:rsid w:val="00166354"/>
   </w:style>
   <w:style w:type="character" w:default="1" w:styleId="DefaultParagraphFont">
     <w:name w:val="Default Paragraph Font"/>

</xml_diff>